<commit_message>
Input von Marion für den CV verarbeiten.
</commit_message>
<xml_diff>
--- a/js/util/cv-en.docx
+++ b/js/util/cv-en.docx
@@ -11,12 +11,6 @@
       </w:r>
     </w:p>
     <w:p>
-      <w:r>
-        <w:t xml:space="preserve">
-</w:t>
-      </w:r>
-    </w:p>
-    <w:p>
       <w:pPr>
         <w:pStyle w:val="ListParagraph"/>
         <w:numPr>
@@ -51,13 +45,7 @@
         <w:pStyle w:val="Heading2"/>
       </w:pPr>
       <w:r>
-        <w:t xml:space="preserve">Bundesamt für Migration und Flüchtlinge Nürnberg: Project Leader Coach (01.01.2021 - 31.05.2021)</w:t>
-      </w:r>
-    </w:p>
-    <w:p>
-      <w:r>
-        <w:t xml:space="preserve">
-</w:t>
+        <w:t xml:space="preserve">Bundesamt für Migration und Flüchtlinge Nürnberg: Project Leader Coach (01.01.2021 - 31.09.2021)</w:t>
       </w:r>
     </w:p>
     <w:p>
@@ -99,12 +87,6 @@
       </w:r>
     </w:p>
     <w:p>
-      <w:r>
-        <w:t xml:space="preserve">
-</w:t>
-      </w:r>
-    </w:p>
-    <w:p>
       <w:pPr>
         <w:pStyle w:val="ListParagraph"/>
         <w:numPr>
@@ -143,12 +125,6 @@
       </w:r>
     </w:p>
     <w:p>
-      <w:r>
-        <w:t xml:space="preserve">
-</w:t>
-      </w:r>
-    </w:p>
-    <w:p>
       <w:pPr>
         <w:pStyle w:val="ListParagraph"/>
         <w:numPr>
@@ -183,57 +159,7 @@
         <w:pStyle w:val="Heading2"/>
       </w:pPr>
       <w:r>
-        <w:t xml:space="preserve">Eternitas Zurich: Lead Developer (01.03.2019 - 31.08.2019)</w:t>
-      </w:r>
-    </w:p>
-    <w:p>
-      <w:r>
-        <w:t xml:space="preserve">
-</w:t>
-      </w:r>
-    </w:p>
-    <w:p>
-      <w:pPr>
-        <w:pStyle w:val="ListParagraph"/>
-        <w:numPr>
-          <w:ilvl w:val="0"/>
-          <w:numId w:val="1"/>
-        </w:numPr>
-      </w:pPr>
-      <w:r>
-        <w:t xml:space="preserve">Increased transparency and security, revolutionizing the testament registration process</w:t>
-      </w:r>
-    </w:p>
-    <w:p>
-      <w:pPr>
-        <w:pStyle w:val="ListParagraph"/>
-        <w:numPr>
-          <w:ilvl w:val="0"/>
-          <w:numId w:val="1"/>
-        </w:numPr>
-      </w:pPr>
-      <w:r>
-        <w:t xml:space="preserve">Implemented a blockchain-based solution for registering testaments</w:t>
-      </w:r>
-    </w:p>
-    <w:p>
-      <w:r>
-        <w:t xml:space="preserve">
-</w:t>
-      </w:r>
-    </w:p>
-    <w:p>
-      <w:pPr>
-        <w:pStyle w:val="Heading2"/>
-      </w:pPr>
-      <w:r>
-        <w:t xml:space="preserve">Galexis Niederbipp: Technical Analyst (01.06.2018 - 31.12.2018)</w:t>
-      </w:r>
-    </w:p>
-    <w:p>
-      <w:r>
-        <w:t xml:space="preserve">
-</w:t>
+        <w:t xml:space="preserve">Galexis Niederbipp: Technical Analyst (01.06.2018 - 31.12.2019)</w:t>
       </w:r>
     </w:p>
     <w:p>
@@ -275,12 +201,6 @@
       </w:r>
     </w:p>
     <w:p>
-      <w:r>
-        <w:t xml:space="preserve">
-</w:t>
-      </w:r>
-    </w:p>
-    <w:p>
       <w:pPr>
         <w:pStyle w:val="ListParagraph"/>
         <w:numPr>
@@ -319,12 +239,6 @@
       </w:r>
     </w:p>
     <w:p>
-      <w:r>
-        <w:t xml:space="preserve">
-</w:t>
-      </w:r>
-    </w:p>
-    <w:p>
       <w:pPr>
         <w:pStyle w:val="ListParagraph"/>
         <w:numPr>
@@ -359,57 +273,7 @@
         <w:pStyle w:val="Heading2"/>
       </w:pPr>
       <w:r>
-        <w:t xml:space="preserve">Credit Suisse Zurich: Senior Solution Engineer (01.04.2013 - 31.12.2013)</w:t>
-      </w:r>
-    </w:p>
-    <w:p>
-      <w:r>
-        <w:t xml:space="preserve">
-</w:t>
-      </w:r>
-    </w:p>
-    <w:p>
-      <w:pPr>
-        <w:pStyle w:val="ListParagraph"/>
-        <w:numPr>
-          <w:ilvl w:val="0"/>
-          <w:numId w:val="1"/>
-        </w:numPr>
-      </w:pPr>
-      <w:r>
-        <w:t xml:space="preserve">Streamlined testing processes and reduced time to release for internal application releases</w:t>
-      </w:r>
-    </w:p>
-    <w:p>
-      <w:pPr>
-        <w:pStyle w:val="ListParagraph"/>
-        <w:numPr>
-          <w:ilvl w:val="0"/>
-          <w:numId w:val="1"/>
-        </w:numPr>
-      </w:pPr>
-      <w:r>
-        <w:t xml:space="preserve">Implemented test automation and improved build management</w:t>
-      </w:r>
-    </w:p>
-    <w:p>
-      <w:r>
-        <w:t xml:space="preserve">
-</w:t>
-      </w:r>
-    </w:p>
-    <w:p>
-      <w:pPr>
-        <w:pStyle w:val="Heading2"/>
-      </w:pPr>
-      <w:r>
-        <w:t xml:space="preserve">Credit Suisse Zurich: Software Configuration Manager (01.05.2010 - 31.03.2013)</w:t>
-      </w:r>
-    </w:p>
-    <w:p>
-      <w:r>
-        <w:t xml:space="preserve">
-</w:t>
+        <w:t xml:space="preserve">Credit Suisse Zurich: Software Configuration Manager (01.05.2010 - 31.12.2013)</w:t>
       </w:r>
     </w:p>
     <w:p>
@@ -451,12 +315,6 @@
       </w:r>
     </w:p>
     <w:p>
-      <w:r>
-        <w:t xml:space="preserve">
-</w:t>
-      </w:r>
-    </w:p>
-    <w:p>
       <w:pPr>
         <w:pStyle w:val="ListParagraph"/>
         <w:numPr>
@@ -495,12 +353,6 @@
       </w:r>
     </w:p>
     <w:p>
-      <w:r>
-        <w:t xml:space="preserve">
-</w:t>
-      </w:r>
-    </w:p>
-    <w:p>
       <w:pPr>
         <w:pStyle w:val="ListParagraph"/>
         <w:numPr>
@@ -532,50 +384,6 @@
     </w:p>
     <w:p>
       <w:pPr>
-        <w:pStyle w:val="Heading2"/>
-      </w:pPr>
-      <w:r>
-        <w:t xml:space="preserve">lyrx GmbH Zürich: Managing Director (01.10.2007 - 31.12.2007)</w:t>
-      </w:r>
-    </w:p>
-    <w:p>
-      <w:r>
-        <w:t xml:space="preserve">
-</w:t>
-      </w:r>
-    </w:p>
-    <w:p>
-      <w:pPr>
-        <w:pStyle w:val="ListParagraph"/>
-        <w:numPr>
-          <w:ilvl w:val="0"/>
-          <w:numId w:val="1"/>
-        </w:numPr>
-      </w:pPr>
-      <w:r>
-        <w:t xml:space="preserve">Successfully launched the company and secured initial client engagements</w:t>
-      </w:r>
-    </w:p>
-    <w:p>
-      <w:pPr>
-        <w:pStyle w:val="ListParagraph"/>
-        <w:numPr>
-          <w:ilvl w:val="0"/>
-          <w:numId w:val="1"/>
-        </w:numPr>
-      </w:pPr>
-      <w:r>
-        <w:t xml:space="preserve">Established and managed the operations of lyrx GmbH</w:t>
-      </w:r>
-    </w:p>
-    <w:p>
-      <w:r>
-        <w:t xml:space="preserve">
-</w:t>
-      </w:r>
-    </w:p>
-    <w:p>
-      <w:pPr>
         <w:pStyle w:val="Heading1"/>
       </w:pPr>
       <w:r>
@@ -584,7 +392,7 @@
     </w:p>
     <w:p>
       <w:r>
-        <w:t xml:space="preserve">Project Management (3 months),skill2 (12 years, 4  months),skill3 (12 years, 4  months),skill1 (12 years, 1  months),</w:t>
+        <w:t xml:space="preserve">Application Management (5 years, 8  months),Databases (4 years, 7  months),Software Development (14 years, 6  months),Teamwork und Zusammenarbeit (1 years, 4  months),Teamwork and Collaboration (16 years, 7  months),IT-Consulting Technical Consulting (4 years, 6  months),Softwareentwicklung (2 years, 2  months),DevOps (7 years, 1  months),Technical Analysis (3 years, 0  months),Software Architecture (1 years, 7  months),Test Management (1 years, 8  months),Process Optimization (5 months),IT-Beratung EDV Beratung (5 months),Technische Analysen (5 months),Project Management (10 months),</w:t>
       </w:r>
     </w:p>
     <w:p>
@@ -597,7 +405,7 @@
     </w:p>
     <w:p>
       <w:r>
-        <w:t xml:space="preserve">Oracle (5 years, 4  months),Linux (7 years, 7  months),Java (18 years, 7  months),XML (5 years, 11  months),SAP (4 years, 7  months),Perl (5 years, 7  months),MySQL (1 years, 4  months),Swing (5 years, 4  months),Jenkins (9 years, 8  months),Maven (7 years, 11  months),JProfiler (3 years, 3  months),Eclipse (1 years, 9  months),Javascript (4 years, 2  months),Teamcity (3 years, 8  months),Webservices (3 years, 8  months),JSF (5 years, 8  months),Scrum (4 years, 2  months),Groovy (1 years, 2  months),Selenium (1 years, 2  months),Jira (5 years, 2  months),Dynatrace (1 years, 2  months),Intellij (4 years, 4  months),JBoss (1 years, 9  months),Spring Boot (1 years, 9  months),Bitbucket (2 years, 5  months),Struts (2 years, 0  months),JSP (2 years, 0  months),Servlets (7 months),Spring (3 years, 11  months),Tomcat (7 months),Docker (1 years, 1  months),React (1 years, 1  months),AWS (6 months),IPFS (6 months),SubtleCrypto (6 months),Kafka (1 years, 9  months),Swagger (6 months),Junit (6 months),Sharepoint (10 months),NeoLoad (5 months),Splunk (5 months),Confluence (2 years, 1  months),Node.js (5 months),Openshift (1 years, 3  months),Kubernetes (1 years, 3  months),Helm (1 years, 3  months),ArgoCD (1 years, 3  months),</w:t>
+        <w:t xml:space="preserve">Oracle (6 years, 4  months),Linux (7 years, 1  months),Java (19 years, 6  months),XML (5 years, 11  months),SAP (4 years, 7  months),Perl (5 years, 7  months),MySQL (1 years, 4  months),Swing (5 years, 4  months),Jenkins (9 years, 2  months),Maven (7 years, 11  months),JProfiler (3 years, 3  months),Eclipse (2 years, 9  months),Javascript (5 years, 2  months),Teamcity (3 years, 8  months),Webservices (3 years, 8  months),JSF (6 years, 8  months),Scrum (4 years, 8  months),Groovy (1 years, 2  months),Selenium (1 years, 2  months),Jira (5 years, 7  months),Dynatrace (1 years, 2  months),Intellij (4 years, 4  months),JBoss (2 years, 9  months),Spring Boot (2 years, 9  months),Bitbucket (1 years, 11  months),Struts (3 years, 0  months),JSP (3 years, 0  months),Servlets (1 years, 7  months),Spring (5 years, 4  months),Tomcat (1 years, 7  months),Docker (1 years, 7  months),React (1 years, 7  months),Kafka (1 years, 9  months),Swagger (6 months),Junit (6 months),Sharepoint (1 years, 3  months),NeoLoad (5 months),Splunk (5 months),Confluence (2 years, 6  months),Node.js (10 months),Openshift (1 years, 3  months),Kubernetes (1 years, 3  months),Helm (1 years, 3  months),ArgoCD (1 years, 3  months),</w:t>
       </w:r>
     </w:p>
     <w:sectPr>

</xml_diff>